<commit_message>
Standard text changes passes word and WCAG 2.1 AA accessibility
</commit_message>
<xml_diff>
--- a/units/003-text/built/input-word.docx
+++ b/units/003-text/built/input-word.docx
@@ -146,13 +146,7 @@
         <w:t xml:space="preserve">T</w:t>
       </w:r>
       <w:r>
-        <w:t xml:space="preserve">.</w:t>
-      </w:r>
-      <w:r>
-        <w:t xml:space="preserve"> </w:t>
-      </w:r>
-      <w:r>
-        <w:t xml:space="preserve">S</w:t>
+        <w:t xml:space="preserve">. S</w:t>
       </w:r>
       <w:r>
         <w:t xml:space="preserve">M</w:t>
@@ -221,13 +215,10 @@
         <w:t xml:space="preserve"> </w:t>
       </w:r>
       <w:r>
-        <w:t xml:space="preserve">Italics</w:t>
-      </w:r>
-      <w:r>
-        <w:t xml:space="preserve"> </w:t>
-      </w:r>
-      <w:r>
-        <w:t xml:space="preserve">inline.</w:t>
+        <w:rPr>
+          <w:b/>
+        </w:rPr>
+        <w:t xml:space="preserve">Italics inline.</w:t>
       </w:r>
       <w:r>
         <w:t xml:space="preserve"> </w:t>
@@ -239,7 +230,19 @@
         <w:t xml:space="preserve"> </w:t>
       </w:r>
       <w:r>
-        <w:t xml:space="preserve">Slant text. Slant inline.</w:t>
+        <w:rPr>
+          <w:b/>
+        </w:rPr>
+        <w:t xml:space="preserve">Slant text.</w:t>
+      </w:r>
+      <w:r>
+        <w:t xml:space="preserve"> </w:t>
+      </w:r>
+      <w:r>
+        <w:rPr>
+          <w:b/>
+        </w:rPr>
+        <w:t xml:space="preserve">Slant inline.</w:t>
       </w:r>
       <w:r>
         <w:t xml:space="preserve"> </w:t>
@@ -254,6 +257,9 @@
         <w:t xml:space="preserve"> </w:t>
       </w:r>
       <w:r>
+        <w:rPr>
+          <w:b/>
+        </w:rPr>
         <w:t xml:space="preserve">Bold inline.</w:t>
       </w:r>
       <w:r>
@@ -294,7 +300,29 @@
         <w:t xml:space="preserve"> </w:t>
       </w:r>
       <w:r>
-        <w:t xml:space="preserve">A combination inline of bold and inline italics.</w:t>
+        <w:rPr>
+          <w:b/>
+        </w:rPr>
+        <w:t xml:space="preserve">A combination inline of bold</w:t>
+      </w:r>
+      <w:r>
+        <w:rPr>
+          <w:b/>
+        </w:rPr>
+        <w:t xml:space="preserve"> </w:t>
+      </w:r>
+      <w:r>
+        <w:rPr>
+          <w:b/>
+          <w:b/>
+        </w:rPr>
+        <w:t xml:space="preserve">and inline italics</w:t>
+      </w:r>
+      <w:r>
+        <w:rPr>
+          <w:b/>
+        </w:rPr>
+        <w:t xml:space="preserve">.</w:t>
       </w:r>
     </w:p>
     <w:sectPr>
@@ -733,7 +761,7 @@
         <w:rFonts w:asciiTheme="minorHAnsi" w:eastAsiaTheme="minorHAnsi" w:hAnsiTheme="minorHAnsi" w:cstheme="minorBidi"/>
         <w:sz w:val="24"/>
         <w:szCs w:val="24"/>
-        <w:lang w:val="en-US" w:eastAsia="en-US" w:bidi="ar-SA"/>
+        <w:lang w:val="en" w:eastAsia="en-US" w:bidi="ar-SA"/>
       </w:rPr>
     </w:rPrDefault>
     <w:pPrDefault>

</xml_diff>